<commit_message>
Updated readme with instructions for Word diff and added other ESSnet projects to lit review
</commit_message>
<xml_diff>
--- a/SSI Task 2.4 Data Integration Systematic Review.docx
+++ b/SSI Task 2.4 Data Integration Systematic Review.docx
@@ -412,6 +412,55 @@
     </w:p>
     <w:p>
       <w:pPr>
+        <w:pStyle w:val="Heading3"/>
+        <w:rPr>
+          <w:lang w:val="en-US"/>
+        </w:rPr>
+      </w:pPr>
+      <w:r>
+        <w:rPr>
+          <w:lang w:val="en-US"/>
+        </w:rPr>
+        <w:t>MIMOD</w:t>
+      </w:r>
+    </w:p>
+    <w:p>
+      <w:pPr>
+        <w:pStyle w:val="Heading3"/>
+        <w:rPr>
+          <w:lang w:val="en-US"/>
+        </w:rPr>
+      </w:pPr>
+      <w:r>
+        <w:rPr>
+          <w:lang w:val="en-US"/>
+        </w:rPr>
+        <w:t>Big Data I</w:t>
+      </w:r>
+    </w:p>
+    <w:p>
+      <w:pPr>
+        <w:pStyle w:val="Heading3"/>
+        <w:rPr>
+          <w:lang w:val="en-US"/>
+        </w:rPr>
+      </w:pPr>
+      <w:r>
+        <w:rPr>
+          <w:lang w:val="en-US"/>
+        </w:rPr>
+        <w:t>Big Data II</w:t>
+      </w:r>
+    </w:p>
+    <w:p>
+      <w:pPr>
+        <w:rPr>
+          <w:lang w:val="en-US"/>
+        </w:rPr>
+      </w:pPr>
+    </w:p>
+    <w:p>
+      <w:pPr>
         <w:pStyle w:val="Heading2"/>
         <w:rPr>
           <w:lang w:val="en-US"/>
@@ -447,7 +496,7 @@
       </w:r>
       <w:r>
         <w:rPr>
-          <w:lang w:val="en-US"/>
+          <w:lang w:val="fr-FR"/>
         </w:rPr>
         <w:instrText>ADDIN paperpile_bibliography &lt;pp-bibliography&gt;&lt;first-reference-indices&gt;&lt;formatting&gt;1&lt;/formatting&gt;&lt;space-after&gt;1&lt;/space-after&gt;&lt;/first-reference-indices&gt;&lt;/pp-bibliography&gt; \* MERGEFORMAT</w:instrText>
       </w:r>
@@ -460,9 +509,16 @@
       <w:r>
         <w:rPr>
           <w:noProof/>
-          <w:lang w:val="en-US"/>
-        </w:rPr>
-        <w:t xml:space="preserve">De Cubellis, M., De Fausti, F., De Vitiis, C., Guandalini, A., Inglese, F., Meise, N., Rocci, F., &amp; Varriale, R. (n.d.). Task 3.1. 1 Smart Survey Methodology. </w:t>
+          <w:lang w:val="fr-FR"/>
+        </w:rPr>
+        <w:t xml:space="preserve">De Cubellis, M., De Fausti, F., De Vitiis, C., Guandalini, A., Inglese, F., Meise, N., Rocci, F., &amp; Varriale, R. (n.d.). </w:t>
+      </w:r>
+      <w:r>
+        <w:rPr>
+          <w:noProof/>
+          <w:lang w:val="en-US"/>
+        </w:rPr>
+        <w:t xml:space="preserve">Task 3.1. 1 Smart Survey Methodology. </w:t>
       </w:r>
       <w:r>
         <w:rPr>

</xml_diff>